<commit_message>
Final Commit for 1st week
</commit_message>
<xml_diff>
--- a/Week-1_Design-Patterns-and-Principles_HandsOn.docx
+++ b/Week-1_Design-Patterns-and-Principles_HandsOn.docx
@@ -5,6 +5,8 @@
     <w:p>
       <w:pPr>
         <w:rPr>
+          <w:b/>
+          <w:bCs/>
           <w:lang w:val="en-US"/>
         </w:rPr>
       </w:pPr>
@@ -23,6 +25,7 @@
           <w:b/>
           <w:bCs/>
           <w:u w:val="single"/>
+          <w:lang w:val="en-US"/>
         </w:rPr>
       </w:pPr>
       <w:r>
@@ -30,6 +33,24 @@
           <w:b/>
           <w:bCs/>
           <w:u w:val="single"/>
+          <w:lang w:val="en-US"/>
+        </w:rPr>
+        <w:t>Code:</w:t>
+      </w:r>
+    </w:p>
+    <w:p>
+      <w:pPr>
+        <w:rPr>
+          <w:b/>
+          <w:bCs/>
+          <w:u w:val="single"/>
+        </w:rPr>
+      </w:pPr>
+      <w:r>
+        <w:rPr>
+          <w:b/>
+          <w:bCs/>
+          <w:u w:val="single"/>
         </w:rPr>
         <w:t>Logger.java</w:t>
       </w:r>
@@ -41,122 +62,965 @@
     </w:p>
     <w:p>
       <w:r>
-        <w:t xml:space="preserve">    private static Logger </w:t>
-      </w:r>
-      <w:proofErr w:type="gramStart"/>
-      <w:r>
-        <w:t>instance;</w:t>
-      </w:r>
-      <w:proofErr w:type="gramEnd"/>
+        <w:t>    private static Logger instance;</w:t>
+      </w:r>
+    </w:p>
+    <w:p>
+      <w:r>
+        <w:t>    private Logger(){</w:t>
+      </w:r>
+    </w:p>
+    <w:p>
+      <w:r>
+        <w:t xml:space="preserve">        </w:t>
+      </w:r>
+      <w:proofErr w:type="spellStart"/>
+      <w:r>
+        <w:t>System.out.println</w:t>
+      </w:r>
+      <w:proofErr w:type="spellEnd"/>
+      <w:r>
+        <w:t>("Logger initialization complete");</w:t>
+      </w:r>
+    </w:p>
+    <w:p>
+      <w:r>
+        <w:t>    }</w:t>
+      </w:r>
+    </w:p>
+    <w:p>
+      <w:r>
+        <w:t xml:space="preserve">    public static Logger </w:t>
+      </w:r>
+      <w:proofErr w:type="spellStart"/>
+      <w:r>
+        <w:t>getInstance</w:t>
+      </w:r>
+      <w:proofErr w:type="spellEnd"/>
+      <w:r>
+        <w:t>(){</w:t>
+      </w:r>
+    </w:p>
+    <w:p>
+      <w:r>
+        <w:t>        if(instance==null){</w:t>
+      </w:r>
+    </w:p>
+    <w:p>
+      <w:r>
+        <w:t>            instance = new Logger();</w:t>
+      </w:r>
+    </w:p>
+    <w:p>
+      <w:r>
+        <w:t>        }</w:t>
+      </w:r>
+    </w:p>
+    <w:p>
+      <w:r>
+        <w:t>        return instance;</w:t>
+      </w:r>
+    </w:p>
+    <w:p>
+      <w:r>
+        <w:t>    }</w:t>
+      </w:r>
+    </w:p>
+    <w:p>
+      <w:r>
+        <w:t>    public void log(String message){</w:t>
+      </w:r>
+    </w:p>
+    <w:p>
+      <w:r>
+        <w:t xml:space="preserve">        </w:t>
+      </w:r>
+      <w:proofErr w:type="spellStart"/>
+      <w:r>
+        <w:t>System.out.println</w:t>
+      </w:r>
+      <w:proofErr w:type="spellEnd"/>
+      <w:r>
+        <w:t>("Log message: "+ message);</w:t>
+      </w:r>
+    </w:p>
+    <w:p>
+      <w:r>
+        <w:t>    }</w:t>
+      </w:r>
+    </w:p>
+    <w:p>
+      <w:r>
+        <w:t>}</w:t>
+      </w:r>
+    </w:p>
+    <w:p>
+      <w:pPr>
+        <w:rPr>
+          <w:b/>
+          <w:bCs/>
+          <w:u w:val="single"/>
+        </w:rPr>
+      </w:pPr>
+      <w:r>
+        <w:rPr>
+          <w:b/>
+          <w:bCs/>
+          <w:u w:val="single"/>
+        </w:rPr>
+        <w:t>Main.java</w:t>
+      </w:r>
+    </w:p>
+    <w:p>
+      <w:r>
+        <w:t>public class Main {</w:t>
+      </w:r>
+    </w:p>
+    <w:p>
+      <w:r>
+        <w:t xml:space="preserve">    public static void main(String[] </w:t>
+      </w:r>
+      <w:proofErr w:type="spellStart"/>
+      <w:r>
+        <w:t>args</w:t>
+      </w:r>
+      <w:proofErr w:type="spellEnd"/>
+      <w:r>
+        <w:t>){</w:t>
+      </w:r>
+    </w:p>
+    <w:p>
+      <w:r>
+        <w:t xml:space="preserve">        Logger logger1 = </w:t>
+      </w:r>
+      <w:proofErr w:type="spellStart"/>
+      <w:r>
+        <w:t>Logger.getInstance</w:t>
+      </w:r>
+      <w:proofErr w:type="spellEnd"/>
+      <w:r>
+        <w:t>();</w:t>
+      </w:r>
+    </w:p>
+    <w:p>
+      <w:r>
+        <w:t>        logger1.log("First Log message created");</w:t>
+      </w:r>
+    </w:p>
+    <w:p>
+      <w:r>
+        <w:t xml:space="preserve">        Logger logger2 = </w:t>
+      </w:r>
+      <w:proofErr w:type="spellStart"/>
+      <w:r>
+        <w:t>Logger.getInstance</w:t>
+      </w:r>
+      <w:proofErr w:type="spellEnd"/>
+      <w:r>
+        <w:t>();</w:t>
+      </w:r>
+    </w:p>
+    <w:p>
+      <w:r>
+        <w:t>        logger2.log("Second Log message created");</w:t>
+      </w:r>
+    </w:p>
+    <w:p>
+      <w:r>
+        <w:t>        if(logger1 == logger2){</w:t>
+      </w:r>
+    </w:p>
+    <w:p>
+      <w:r>
+        <w:t xml:space="preserve">            </w:t>
+      </w:r>
+      <w:proofErr w:type="spellStart"/>
+      <w:r>
+        <w:t>System.out.println</w:t>
+      </w:r>
+      <w:proofErr w:type="spellEnd"/>
+      <w:r>
+        <w:t>("Singleton is confirmed as both logger1 and logger2 are same");</w:t>
+      </w:r>
+    </w:p>
+    <w:p>
+      <w:r>
+        <w:lastRenderedPageBreak/>
+        <w:t>        }else{</w:t>
+      </w:r>
+    </w:p>
+    <w:p>
+      <w:r>
+        <w:t xml:space="preserve">            </w:t>
+      </w:r>
+      <w:proofErr w:type="spellStart"/>
+      <w:r>
+        <w:t>System.out.println</w:t>
+      </w:r>
+      <w:proofErr w:type="spellEnd"/>
+      <w:r>
+        <w:t xml:space="preserve">("Different instances, Singleton pattern </w:t>
+      </w:r>
+      <w:proofErr w:type="spellStart"/>
+      <w:r>
+        <w:t>fialed</w:t>
+      </w:r>
+      <w:proofErr w:type="spellEnd"/>
+      <w:r>
+        <w:t>.");</w:t>
+      </w:r>
+    </w:p>
+    <w:p>
+      <w:r>
+        <w:t>        }</w:t>
+      </w:r>
+    </w:p>
+    <w:p>
+      <w:r>
+        <w:t>    }</w:t>
+      </w:r>
+    </w:p>
+    <w:p>
+      <w:r>
+        <w:t>}</w:t>
+      </w:r>
+    </w:p>
+    <w:p>
+      <w:pPr>
+        <w:rPr>
+          <w:b/>
+          <w:bCs/>
+          <w:u w:val="single"/>
+        </w:rPr>
+      </w:pPr>
+      <w:r>
+        <w:rPr>
+          <w:b/>
+          <w:bCs/>
+          <w:u w:val="single"/>
+        </w:rPr>
+        <w:t>Output:</w:t>
+      </w:r>
+    </w:p>
+    <w:p>
+      <w:r>
+        <w:drawing>
+          <wp:inline distT="0" distB="0" distL="0" distR="0" wp14:anchorId="2FE923A3" wp14:editId="20429350">
+            <wp:extent cx="5731510" cy="3223895"/>
+            <wp:effectExtent l="0" t="0" r="2540" b="0"/>
+            <wp:docPr id="1084285199" name="Picture 1" descr="A screenshot of a computer program&#10;&#10;AI-generated content may be incorrect."/>
+            <wp:cNvGraphicFramePr>
+              <a:graphicFrameLocks xmlns:a="http://schemas.openxmlformats.org/drawingml/2006/main" noChangeAspect="1"/>
+            </wp:cNvGraphicFramePr>
+            <a:graphic xmlns:a="http://schemas.openxmlformats.org/drawingml/2006/main">
+              <a:graphicData uri="http://schemas.openxmlformats.org/drawingml/2006/picture">
+                <pic:pic xmlns:pic="http://schemas.openxmlformats.org/drawingml/2006/picture">
+                  <pic:nvPicPr>
+                    <pic:cNvPr id="1084285199" name="Picture 1" descr="A screenshot of a computer program&#10;&#10;AI-generated content may be incorrect."/>
+                    <pic:cNvPicPr/>
+                  </pic:nvPicPr>
+                  <pic:blipFill>
+                    <a:blip r:embed="rId6"/>
+                    <a:stretch>
+                      <a:fillRect/>
+                    </a:stretch>
+                  </pic:blipFill>
+                  <pic:spPr>
+                    <a:xfrm>
+                      <a:off x="0" y="0"/>
+                      <a:ext cx="5731510" cy="3223895"/>
+                    </a:xfrm>
+                    <a:prstGeom prst="rect">
+                      <a:avLst/>
+                    </a:prstGeom>
+                  </pic:spPr>
+                </pic:pic>
+              </a:graphicData>
+            </a:graphic>
+          </wp:inline>
+        </w:drawing>
+      </w:r>
+    </w:p>
+    <w:p>
+      <w:pPr>
+        <w:rPr>
+          <w:lang w:val="en-US"/>
+        </w:rPr>
+      </w:pPr>
+      <w:r>
+        <w:rPr>
+          <w:b/>
+          <w:bCs/>
+          <w:lang w:val="en-US"/>
+        </w:rPr>
+        <w:t>Exercise 2: Implementing the Factory Method Pattern</w:t>
+      </w:r>
+    </w:p>
+    <w:p>
+      <w:pPr>
+        <w:rPr>
+          <w:b/>
+          <w:bCs/>
+          <w:u w:val="single"/>
+          <w:lang w:val="en-US"/>
+        </w:rPr>
+      </w:pPr>
+      <w:r>
+        <w:rPr>
+          <w:b/>
+          <w:bCs/>
+          <w:u w:val="single"/>
+          <w:lang w:val="en-US"/>
+        </w:rPr>
+        <w:t>Code:</w:t>
+      </w:r>
+    </w:p>
+    <w:p>
+      <w:pPr>
+        <w:rPr>
+          <w:b/>
+          <w:bCs/>
+          <w:u w:val="single"/>
+          <w:lang w:val="en-US"/>
+        </w:rPr>
+      </w:pPr>
+      <w:r>
+        <w:rPr>
+          <w:b/>
+          <w:bCs/>
+          <w:u w:val="single"/>
+          <w:lang w:val="en-US"/>
+        </w:rPr>
+        <w:t>Document.java</w:t>
+      </w:r>
+    </w:p>
+    <w:p>
+      <w:r>
+        <w:t>public interface Document {</w:t>
+      </w:r>
+    </w:p>
+    <w:p>
+      <w:r>
+        <w:t>    void open();</w:t>
+      </w:r>
+    </w:p>
+    <w:p>
+      <w:r>
+        <w:t>}</w:t>
+      </w:r>
+    </w:p>
+    <w:p>
+      <w:pPr>
+        <w:rPr>
+          <w:b/>
+          <w:bCs/>
+          <w:u w:val="single"/>
+        </w:rPr>
+      </w:pPr>
+      <w:r>
+        <w:rPr>
+          <w:b/>
+          <w:bCs/>
+          <w:u w:val="single"/>
+        </w:rPr>
+        <w:t>DocumentFactory.java</w:t>
+      </w:r>
+    </w:p>
+    <w:p>
+      <w:r>
+        <w:t xml:space="preserve">public abstract class </w:t>
+      </w:r>
+      <w:proofErr w:type="spellStart"/>
+      <w:r>
+        <w:t>DocumentFactory</w:t>
+      </w:r>
+      <w:proofErr w:type="spellEnd"/>
+      <w:r>
+        <w:t xml:space="preserve"> {</w:t>
+      </w:r>
+    </w:p>
+    <w:p>
+      <w:r>
+        <w:t xml:space="preserve">    public abstract Document </w:t>
+      </w:r>
+      <w:proofErr w:type="spellStart"/>
+      <w:r>
+        <w:t>createDocument</w:t>
+      </w:r>
+      <w:proofErr w:type="spellEnd"/>
+      <w:r>
+        <w:t>();</w:t>
+      </w:r>
+    </w:p>
+    <w:p>
+      <w:r>
+        <w:t>}</w:t>
+      </w:r>
+    </w:p>
+    <w:p>
+      <w:pPr>
+        <w:rPr>
+          <w:lang w:val="en-US"/>
+        </w:rPr>
+      </w:pPr>
+    </w:p>
+    <w:p>
+      <w:pPr>
+        <w:rPr>
+          <w:b/>
+          <w:bCs/>
+          <w:u w:val="single"/>
+          <w:lang w:val="en-US"/>
+        </w:rPr>
+      </w:pPr>
+      <w:r>
+        <w:rPr>
+          <w:b/>
+          <w:bCs/>
+          <w:u w:val="single"/>
+          <w:lang w:val="en-US"/>
+        </w:rPr>
+        <w:lastRenderedPageBreak/>
+        <w:t>ExcelDocument.java</w:t>
+      </w:r>
+    </w:p>
+    <w:p>
+      <w:r>
+        <w:t xml:space="preserve">public class </w:t>
+      </w:r>
+      <w:proofErr w:type="spellStart"/>
+      <w:r>
+        <w:t>ExcelDocument</w:t>
+      </w:r>
+      <w:proofErr w:type="spellEnd"/>
+      <w:r>
+        <w:t xml:space="preserve"> implements Document {</w:t>
+      </w:r>
+    </w:p>
+    <w:p>
+      <w:r>
+        <w:t>    @Override</w:t>
+      </w:r>
+    </w:p>
+    <w:p>
+      <w:r>
+        <w:t>    public void open() {</w:t>
+      </w:r>
+    </w:p>
+    <w:p>
+      <w:r>
+        <w:t xml:space="preserve">        </w:t>
+      </w:r>
+      <w:proofErr w:type="spellStart"/>
+      <w:r>
+        <w:t>System.out.println</w:t>
+      </w:r>
+      <w:proofErr w:type="spellEnd"/>
+      <w:r>
+        <w:t>("Opening Excel Document.");</w:t>
+      </w:r>
+    </w:p>
+    <w:p>
+      <w:r>
+        <w:t>    }</w:t>
+      </w:r>
+    </w:p>
+    <w:p>
+      <w:r>
+        <w:t>}</w:t>
+      </w:r>
+    </w:p>
+    <w:p>
+      <w:pPr>
+        <w:rPr>
+          <w:b/>
+          <w:bCs/>
+          <w:u w:val="single"/>
+          <w:lang w:val="en-US"/>
+        </w:rPr>
+      </w:pPr>
+      <w:r>
+        <w:rPr>
+          <w:b/>
+          <w:bCs/>
+          <w:u w:val="single"/>
+          <w:lang w:val="en-US"/>
+        </w:rPr>
+        <w:t>ExcelDocumentFactory.java</w:t>
+      </w:r>
+    </w:p>
+    <w:p>
+      <w:r>
+        <w:t xml:space="preserve">public class </w:t>
+      </w:r>
+      <w:proofErr w:type="spellStart"/>
+      <w:r>
+        <w:t>ExcelDocumentFactory</w:t>
+      </w:r>
+      <w:proofErr w:type="spellEnd"/>
+      <w:r>
+        <w:t xml:space="preserve"> extends </w:t>
+      </w:r>
+      <w:proofErr w:type="spellStart"/>
+      <w:r>
+        <w:t>DocumentFactory</w:t>
+      </w:r>
+      <w:proofErr w:type="spellEnd"/>
+      <w:r>
+        <w:t xml:space="preserve"> {</w:t>
+      </w:r>
+    </w:p>
+    <w:p>
+      <w:r>
+        <w:t>    @Override</w:t>
+      </w:r>
+    </w:p>
+    <w:p>
+      <w:r>
+        <w:t xml:space="preserve">    public Document </w:t>
+      </w:r>
+      <w:proofErr w:type="spellStart"/>
+      <w:r>
+        <w:t>createDocument</w:t>
+      </w:r>
+      <w:proofErr w:type="spellEnd"/>
+      <w:r>
+        <w:t>() {</w:t>
+      </w:r>
+    </w:p>
+    <w:p>
+      <w:r>
+        <w:t xml:space="preserve">        return new </w:t>
+      </w:r>
+      <w:proofErr w:type="spellStart"/>
+      <w:r>
+        <w:t>ExcelDocument</w:t>
+      </w:r>
+      <w:proofErr w:type="spellEnd"/>
+      <w:r>
+        <w:t>();</w:t>
+      </w:r>
+    </w:p>
+    <w:p>
+      <w:r>
+        <w:t>    }</w:t>
+      </w:r>
+    </w:p>
+    <w:p>
+      <w:r>
+        <w:t>}</w:t>
+      </w:r>
+    </w:p>
+    <w:p>
+      <w:pPr>
+        <w:rPr>
+          <w:b/>
+          <w:bCs/>
+          <w:u w:val="single"/>
+          <w:lang w:val="en-US"/>
+        </w:rPr>
+      </w:pPr>
+      <w:r>
+        <w:rPr>
+          <w:b/>
+          <w:bCs/>
+          <w:u w:val="single"/>
+          <w:lang w:val="en-US"/>
+        </w:rPr>
+        <w:t>Main.java</w:t>
+      </w:r>
+    </w:p>
+    <w:p>
+      <w:r>
+        <w:t>public class Main {</w:t>
+      </w:r>
+    </w:p>
+    <w:p>
+      <w:r>
+        <w:t xml:space="preserve">    public static void main(String[] </w:t>
+      </w:r>
+      <w:proofErr w:type="spellStart"/>
+      <w:r>
+        <w:t>args</w:t>
+      </w:r>
+      <w:proofErr w:type="spellEnd"/>
+      <w:r>
+        <w:t>) {</w:t>
+      </w:r>
+    </w:p>
+    <w:p>
+      <w:r>
+        <w:t xml:space="preserve">        </w:t>
+      </w:r>
+      <w:proofErr w:type="spellStart"/>
+      <w:r>
+        <w:t>DocumentFactory</w:t>
+      </w:r>
+      <w:proofErr w:type="spellEnd"/>
+      <w:r>
+        <w:t xml:space="preserve"> </w:t>
+      </w:r>
+      <w:proofErr w:type="spellStart"/>
+      <w:r>
+        <w:t>wordFactory</w:t>
+      </w:r>
+      <w:proofErr w:type="spellEnd"/>
+      <w:r>
+        <w:t xml:space="preserve"> = new </w:t>
+      </w:r>
+      <w:proofErr w:type="spellStart"/>
+      <w:r>
+        <w:t>WordDocumentFactory</w:t>
+      </w:r>
+      <w:proofErr w:type="spellEnd"/>
+      <w:r>
+        <w:t>();</w:t>
+      </w:r>
+    </w:p>
+    <w:p>
+      <w:r>
+        <w:t xml:space="preserve">        Document </w:t>
+      </w:r>
+      <w:proofErr w:type="spellStart"/>
+      <w:r>
+        <w:t>wordDoc</w:t>
+      </w:r>
+      <w:proofErr w:type="spellEnd"/>
+      <w:r>
+        <w:t xml:space="preserve"> = </w:t>
+      </w:r>
+      <w:proofErr w:type="spellStart"/>
+      <w:r>
+        <w:t>wordFactory.createDocument</w:t>
+      </w:r>
+      <w:proofErr w:type="spellEnd"/>
+      <w:r>
+        <w:t>();</w:t>
+      </w:r>
+    </w:p>
+    <w:p>
+      <w:r>
+        <w:t xml:space="preserve">        </w:t>
+      </w:r>
+      <w:proofErr w:type="spellStart"/>
+      <w:r>
+        <w:t>wordDoc.open</w:t>
+      </w:r>
+      <w:proofErr w:type="spellEnd"/>
+      <w:r>
+        <w:t>();</w:t>
+      </w:r>
     </w:p>
     <w:p/>
     <w:p>
       <w:r>
-        <w:t xml:space="preserve">    private </w:t>
-      </w:r>
-      <w:proofErr w:type="gramStart"/>
-      <w:r>
-        <w:t>Logger(){</w:t>
-      </w:r>
-      <w:proofErr w:type="gramEnd"/>
-    </w:p>
-    <w:p>
-      <w:r>
         <w:t xml:space="preserve">        </w:t>
       </w:r>
       <w:proofErr w:type="spellStart"/>
       <w:r>
+        <w:t>DocumentFactory</w:t>
+      </w:r>
+      <w:proofErr w:type="spellEnd"/>
+      <w:r>
+        <w:t xml:space="preserve"> </w:t>
+      </w:r>
+      <w:proofErr w:type="spellStart"/>
+      <w:r>
+        <w:t>pdfFactory</w:t>
+      </w:r>
+      <w:proofErr w:type="spellEnd"/>
+      <w:r>
+        <w:t xml:space="preserve"> = new </w:t>
+      </w:r>
+      <w:proofErr w:type="spellStart"/>
+      <w:r>
+        <w:t>PdfDocumentFactory</w:t>
+      </w:r>
+      <w:proofErr w:type="spellEnd"/>
+      <w:r>
+        <w:t>();</w:t>
+      </w:r>
+    </w:p>
+    <w:p>
+      <w:r>
+        <w:t xml:space="preserve">        Document </w:t>
+      </w:r>
+      <w:proofErr w:type="spellStart"/>
+      <w:r>
+        <w:t>pdfDoc</w:t>
+      </w:r>
+      <w:proofErr w:type="spellEnd"/>
+      <w:r>
+        <w:t xml:space="preserve"> = </w:t>
+      </w:r>
+      <w:proofErr w:type="spellStart"/>
+      <w:r>
+        <w:t>pdfFactory.createDocument</w:t>
+      </w:r>
+      <w:proofErr w:type="spellEnd"/>
+      <w:r>
+        <w:t>();</w:t>
+      </w:r>
+    </w:p>
+    <w:p>
+      <w:r>
+        <w:t xml:space="preserve">        </w:t>
+      </w:r>
+      <w:proofErr w:type="spellStart"/>
+      <w:r>
+        <w:t>pdfDoc.open</w:t>
+      </w:r>
+      <w:proofErr w:type="spellEnd"/>
+      <w:r>
+        <w:t>();</w:t>
+      </w:r>
+    </w:p>
+    <w:p/>
+    <w:p>
+      <w:r>
+        <w:t xml:space="preserve">        </w:t>
+      </w:r>
+      <w:proofErr w:type="spellStart"/>
+      <w:r>
+        <w:t>DocumentFactory</w:t>
+      </w:r>
+      <w:proofErr w:type="spellEnd"/>
+      <w:r>
+        <w:t xml:space="preserve"> </w:t>
+      </w:r>
+      <w:proofErr w:type="spellStart"/>
+      <w:r>
+        <w:t>excelFactory</w:t>
+      </w:r>
+      <w:proofErr w:type="spellEnd"/>
+      <w:r>
+        <w:t xml:space="preserve"> = new </w:t>
+      </w:r>
+      <w:proofErr w:type="spellStart"/>
+      <w:r>
+        <w:t>ExcelDocumentFactory</w:t>
+      </w:r>
+      <w:proofErr w:type="spellEnd"/>
+      <w:r>
+        <w:t>();</w:t>
+      </w:r>
+    </w:p>
+    <w:p>
+      <w:r>
+        <w:t xml:space="preserve">        Document </w:t>
+      </w:r>
+      <w:proofErr w:type="spellStart"/>
+      <w:r>
+        <w:t>excelDoc</w:t>
+      </w:r>
+      <w:proofErr w:type="spellEnd"/>
+      <w:r>
+        <w:t xml:space="preserve"> = </w:t>
+      </w:r>
+      <w:proofErr w:type="spellStart"/>
+      <w:r>
+        <w:t>excelFactory.createDocument</w:t>
+      </w:r>
+      <w:proofErr w:type="spellEnd"/>
+      <w:r>
+        <w:t>();</w:t>
+      </w:r>
+    </w:p>
+    <w:p>
+      <w:r>
+        <w:t xml:space="preserve">        </w:t>
+      </w:r>
+      <w:proofErr w:type="spellStart"/>
+      <w:r>
+        <w:t>excelDoc.open</w:t>
+      </w:r>
+      <w:proofErr w:type="spellEnd"/>
+      <w:r>
+        <w:t xml:space="preserve">(); </w:t>
+      </w:r>
+    </w:p>
+    <w:p>
+      <w:r>
+        <w:lastRenderedPageBreak/>
+        <w:t>    }</w:t>
+      </w:r>
+    </w:p>
+    <w:p>
+      <w:r>
+        <w:t>}</w:t>
+      </w:r>
+    </w:p>
+    <w:p>
+      <w:pPr>
+        <w:rPr>
+          <w:b/>
+          <w:bCs/>
+          <w:u w:val="single"/>
+        </w:rPr>
+      </w:pPr>
+      <w:r>
+        <w:rPr>
+          <w:b/>
+          <w:bCs/>
+          <w:u w:val="single"/>
+        </w:rPr>
+        <w:t>PdfDocument.java</w:t>
+      </w:r>
+    </w:p>
+    <w:p>
+      <w:r>
+        <w:t xml:space="preserve">public class </w:t>
+      </w:r>
+      <w:proofErr w:type="spellStart"/>
+      <w:r>
+        <w:t>PdfDocument</w:t>
+      </w:r>
+      <w:proofErr w:type="spellEnd"/>
+      <w:r>
+        <w:t xml:space="preserve"> implements Document {</w:t>
+      </w:r>
+    </w:p>
+    <w:p>
+      <w:r>
+        <w:t>    @Override</w:t>
+      </w:r>
+    </w:p>
+    <w:p>
+      <w:r>
+        <w:t>    public void open() {</w:t>
+      </w:r>
+    </w:p>
+    <w:p>
+      <w:r>
+        <w:t xml:space="preserve">        </w:t>
+      </w:r>
+      <w:proofErr w:type="spellStart"/>
+      <w:r>
         <w:t>System.out.println</w:t>
       </w:r>
       <w:proofErr w:type="spellEnd"/>
       <w:r>
-        <w:t>("Logger initialized"</w:t>
-      </w:r>
-      <w:proofErr w:type="gramStart"/>
-      <w:r>
-        <w:t>);</w:t>
-      </w:r>
-      <w:proofErr w:type="gramEnd"/>
+        <w:t>("Opening PDF Document.");</w:t>
+      </w:r>
     </w:p>
     <w:p>
       <w:r>
         <w:t>    }</w:t>
       </w:r>
     </w:p>
-    <w:p/>
-    <w:p>
-      <w:r>
-        <w:t xml:space="preserve">    public static Logger </w:t>
-      </w:r>
-      <w:proofErr w:type="spellStart"/>
-      <w:proofErr w:type="gramStart"/>
-      <w:r>
-        <w:t>getInstance</w:t>
-      </w:r>
-      <w:proofErr w:type="spellEnd"/>
-      <w:r>
-        <w:t>(){</w:t>
-      </w:r>
-      <w:proofErr w:type="gramEnd"/>
-    </w:p>
-    <w:p>
-      <w:r>
-        <w:t>        if(instance==</w:t>
-      </w:r>
-      <w:proofErr w:type="gramStart"/>
-      <w:r>
-        <w:t>null){</w:t>
-      </w:r>
-      <w:proofErr w:type="gramEnd"/>
-    </w:p>
-    <w:p>
-      <w:r>
-        <w:t xml:space="preserve">            instance = new </w:t>
-      </w:r>
-      <w:proofErr w:type="gramStart"/>
-      <w:r>
-        <w:t>Logger();</w:t>
-      </w:r>
-      <w:proofErr w:type="gramEnd"/>
-    </w:p>
-    <w:p>
-      <w:r>
-        <w:t>        }</w:t>
-      </w:r>
-    </w:p>
-    <w:p>
-      <w:r>
-        <w:t xml:space="preserve">        return </w:t>
-      </w:r>
-      <w:proofErr w:type="gramStart"/>
-      <w:r>
-        <w:t>instance;</w:t>
-      </w:r>
-      <w:proofErr w:type="gramEnd"/>
+    <w:p>
+      <w:r>
+        <w:t>}</w:t>
+      </w:r>
+    </w:p>
+    <w:p>
+      <w:r>
+        <w:rPr>
+          <w:b/>
+          <w:bCs/>
+          <w:u w:val="single"/>
+        </w:rPr>
+        <w:t>PdfDocumentFactory.java</w:t>
+      </w:r>
+      <w:r>
+        <w:br/>
+      </w:r>
+      <w:r>
+        <w:t xml:space="preserve">class </w:t>
+      </w:r>
+      <w:proofErr w:type="spellStart"/>
+      <w:r>
+        <w:t>PdfDocumentFactory</w:t>
+      </w:r>
+      <w:proofErr w:type="spellEnd"/>
+      <w:r>
+        <w:t xml:space="preserve"> extends </w:t>
+      </w:r>
+      <w:proofErr w:type="spellStart"/>
+      <w:r>
+        <w:t>DocumentFactory</w:t>
+      </w:r>
+      <w:proofErr w:type="spellEnd"/>
+      <w:r>
+        <w:t xml:space="preserve"> {</w:t>
+      </w:r>
+    </w:p>
+    <w:p>
+      <w:r>
+        <w:t>    @Override</w:t>
+      </w:r>
+    </w:p>
+    <w:p>
+      <w:r>
+        <w:t xml:space="preserve">    public Document </w:t>
+      </w:r>
+      <w:proofErr w:type="spellStart"/>
+      <w:r>
+        <w:t>createDocument</w:t>
+      </w:r>
+      <w:proofErr w:type="spellEnd"/>
+      <w:r>
+        <w:t>() {</w:t>
+      </w:r>
+    </w:p>
+    <w:p>
+      <w:r>
+        <w:t xml:space="preserve">        return new </w:t>
+      </w:r>
+      <w:proofErr w:type="spellStart"/>
+      <w:r>
+        <w:t>PdfDocument</w:t>
+      </w:r>
+      <w:proofErr w:type="spellEnd"/>
+      <w:r>
+        <w:t>();</w:t>
+      </w:r>
     </w:p>
     <w:p>
       <w:r>
         <w:t>    }</w:t>
       </w:r>
     </w:p>
-    <w:p/>
-    <w:p>
-      <w:r>
-        <w:t xml:space="preserve">    public void </w:t>
-      </w:r>
-      <w:proofErr w:type="gramStart"/>
-      <w:r>
-        <w:t>log(</w:t>
-      </w:r>
-      <w:proofErr w:type="gramEnd"/>
-      <w:r>
-        <w:t xml:space="preserve">String </w:t>
-      </w:r>
-      <w:proofErr w:type="gramStart"/>
-      <w:r>
-        <w:t>message){</w:t>
-      </w:r>
-      <w:proofErr w:type="gramEnd"/>
+    <w:p>
+      <w:r>
+        <w:t>}</w:t>
+      </w:r>
+    </w:p>
+    <w:p>
+      <w:pPr>
+        <w:rPr>
+          <w:lang w:val="en-US"/>
+        </w:rPr>
+      </w:pPr>
+      <w:r>
+        <w:rPr>
+          <w:lang w:val="en-US"/>
+        </w:rPr>
+        <w:t>WordDocument.java</w:t>
+      </w:r>
+    </w:p>
+    <w:p>
+      <w:r>
+        <w:t xml:space="preserve">public class </w:t>
+      </w:r>
+      <w:proofErr w:type="spellStart"/>
+      <w:r>
+        <w:t>WordDocument</w:t>
+      </w:r>
+      <w:proofErr w:type="spellEnd"/>
+      <w:r>
+        <w:t xml:space="preserve"> implements Document{</w:t>
+      </w:r>
+    </w:p>
+    <w:p>
+      <w:r>
+        <w:t>    @Override</w:t>
+      </w:r>
+    </w:p>
+    <w:p>
+      <w:r>
+        <w:t>    public void open(){</w:t>
+      </w:r>
     </w:p>
     <w:p>
       <w:r>
@@ -168,13 +1032,8 @@
       </w:r>
       <w:proofErr w:type="spellEnd"/>
       <w:r>
-        <w:t>("Log: "+ message</w:t>
-      </w:r>
-      <w:proofErr w:type="gramStart"/>
-      <w:r>
-        <w:t>);</w:t>
-      </w:r>
-      <w:proofErr w:type="gramEnd"/>
+        <w:t>("Opening Word Document");</w:t>
+      </w:r>
     </w:p>
     <w:p>
       <w:r>
@@ -186,7 +1045,74 @@
         <w:t>}</w:t>
       </w:r>
     </w:p>
-    <w:p/>
+    <w:p>
+      <w:r>
+        <w:t>WordDocumentFactory.java</w:t>
+      </w:r>
+    </w:p>
+    <w:p>
+      <w:r>
+        <w:t xml:space="preserve">public class </w:t>
+      </w:r>
+      <w:proofErr w:type="spellStart"/>
+      <w:r>
+        <w:t>WordDocumentFactory</w:t>
+      </w:r>
+      <w:proofErr w:type="spellEnd"/>
+      <w:r>
+        <w:t xml:space="preserve"> extends </w:t>
+      </w:r>
+      <w:proofErr w:type="spellStart"/>
+      <w:r>
+        <w:t>DocumentFactory</w:t>
+      </w:r>
+      <w:proofErr w:type="spellEnd"/>
+      <w:r>
+        <w:t xml:space="preserve"> {</w:t>
+      </w:r>
+    </w:p>
+    <w:p>
+      <w:r>
+        <w:t>    @Override</w:t>
+      </w:r>
+    </w:p>
+    <w:p>
+      <w:r>
+        <w:t xml:space="preserve">    public Document </w:t>
+      </w:r>
+      <w:proofErr w:type="spellStart"/>
+      <w:r>
+        <w:t>createDocument</w:t>
+      </w:r>
+      <w:proofErr w:type="spellEnd"/>
+      <w:r>
+        <w:t>() {</w:t>
+      </w:r>
+    </w:p>
+    <w:p>
+      <w:r>
+        <w:t xml:space="preserve">        return new </w:t>
+      </w:r>
+      <w:proofErr w:type="spellStart"/>
+      <w:r>
+        <w:t>WordDocument</w:t>
+      </w:r>
+      <w:proofErr w:type="spellEnd"/>
+      <w:r>
+        <w:t>();</w:t>
+      </w:r>
+    </w:p>
+    <w:p>
+      <w:r>
+        <w:lastRenderedPageBreak/>
+        <w:t>    }</w:t>
+      </w:r>
+    </w:p>
+    <w:p>
+      <w:r>
+        <w:t>}</w:t>
+      </w:r>
+    </w:p>
     <w:p>
       <w:pPr>
         <w:rPr>
@@ -201,204 +1127,60 @@
           <w:bCs/>
           <w:u w:val="single"/>
         </w:rPr>
-        <w:t>Main.java</w:t>
-      </w:r>
-    </w:p>
-    <w:p>
-      <w:r>
-        <w:t>public class Main {</w:t>
-      </w:r>
-    </w:p>
-    <w:p>
-      <w:r>
-        <w:t xml:space="preserve">    public static void </w:t>
-      </w:r>
-      <w:proofErr w:type="gramStart"/>
-      <w:r>
-        <w:t>main(String[</w:t>
-      </w:r>
-      <w:proofErr w:type="gramEnd"/>
-      <w:r>
-        <w:t xml:space="preserve">] </w:t>
-      </w:r>
-      <w:proofErr w:type="spellStart"/>
-      <w:proofErr w:type="gramStart"/>
-      <w:r>
-        <w:t>args</w:t>
-      </w:r>
-      <w:proofErr w:type="spellEnd"/>
-      <w:r>
-        <w:t>){</w:t>
-      </w:r>
-      <w:proofErr w:type="gramEnd"/>
-    </w:p>
-    <w:p>
-      <w:r>
-        <w:t xml:space="preserve">        Logger logger1 = </w:t>
-      </w:r>
-      <w:proofErr w:type="spellStart"/>
-      <w:r>
-        <w:t>Logger.getInstance</w:t>
-      </w:r>
-      <w:proofErr w:type="spellEnd"/>
-      <w:r>
-        <w:t>(</w:t>
-      </w:r>
-      <w:proofErr w:type="gramStart"/>
-      <w:r>
-        <w:t>);</w:t>
-      </w:r>
-      <w:proofErr w:type="gramEnd"/>
-    </w:p>
-    <w:p>
-      <w:r>
-        <w:t xml:space="preserve">        </w:t>
-      </w:r>
-      <w:proofErr w:type="gramStart"/>
-      <w:r>
-        <w:t>logger1.log(</w:t>
-      </w:r>
-      <w:proofErr w:type="gramEnd"/>
-      <w:r>
-        <w:t>"This is the first log message."</w:t>
-      </w:r>
-      <w:proofErr w:type="gramStart"/>
-      <w:r>
-        <w:t>);</w:t>
-      </w:r>
-      <w:proofErr w:type="gramEnd"/>
-    </w:p>
-    <w:p/>
-    <w:p>
-      <w:r>
-        <w:t xml:space="preserve">        Logger logger2 = </w:t>
-      </w:r>
-      <w:proofErr w:type="spellStart"/>
-      <w:r>
-        <w:t>Logger.getInstance</w:t>
-      </w:r>
-      <w:proofErr w:type="spellEnd"/>
-      <w:r>
-        <w:t>(</w:t>
-      </w:r>
-      <w:proofErr w:type="gramStart"/>
-      <w:r>
-        <w:t>);</w:t>
-      </w:r>
-      <w:proofErr w:type="gramEnd"/>
-    </w:p>
-    <w:p>
-      <w:r>
-        <w:lastRenderedPageBreak/>
-        <w:t xml:space="preserve">        </w:t>
-      </w:r>
-      <w:proofErr w:type="gramStart"/>
-      <w:r>
-        <w:t>logger2.log(</w:t>
-      </w:r>
-      <w:proofErr w:type="gramEnd"/>
-      <w:r>
-        <w:t>"This is the second log message."</w:t>
-      </w:r>
-      <w:proofErr w:type="gramStart"/>
-      <w:r>
-        <w:t>);</w:t>
-      </w:r>
-      <w:proofErr w:type="gramEnd"/>
-    </w:p>
-    <w:p/>
-    <w:p>
-      <w:r>
-        <w:t xml:space="preserve">        </w:t>
-      </w:r>
-      <w:proofErr w:type="gramStart"/>
-      <w:r>
-        <w:t>if(</w:t>
-      </w:r>
-      <w:proofErr w:type="gramEnd"/>
-      <w:r>
-        <w:t>logger1 == logger</w:t>
-      </w:r>
-      <w:proofErr w:type="gramStart"/>
-      <w:r>
-        <w:t>2){</w:t>
-      </w:r>
-      <w:proofErr w:type="gramEnd"/>
-    </w:p>
-    <w:p>
-      <w:r>
-        <w:t xml:space="preserve">            </w:t>
-      </w:r>
-      <w:proofErr w:type="spellStart"/>
-      <w:r>
-        <w:t>System.out.println</w:t>
-      </w:r>
-      <w:proofErr w:type="spellEnd"/>
-      <w:r>
-        <w:t>("Both logger1 and logger2 refer to the same instance."</w:t>
-      </w:r>
-      <w:proofErr w:type="gramStart"/>
-      <w:r>
-        <w:t>);</w:t>
-      </w:r>
-      <w:proofErr w:type="gramEnd"/>
-    </w:p>
-    <w:p>
-      <w:r>
-        <w:t xml:space="preserve">        </w:t>
-      </w:r>
-      <w:proofErr w:type="gramStart"/>
-      <w:r>
-        <w:t>}else</w:t>
-      </w:r>
-      <w:proofErr w:type="gramEnd"/>
-      <w:r>
-        <w:t>{</w:t>
-      </w:r>
-    </w:p>
-    <w:p>
-      <w:r>
-        <w:t xml:space="preserve">            </w:t>
-      </w:r>
-      <w:proofErr w:type="spellStart"/>
-      <w:r>
-        <w:t>System.out.println</w:t>
-      </w:r>
-      <w:proofErr w:type="spellEnd"/>
-      <w:r>
-        <w:t xml:space="preserve">("Different instances exist! Singleton pattern </w:t>
-      </w:r>
-      <w:proofErr w:type="spellStart"/>
-      <w:r>
-        <w:t>fialed</w:t>
-      </w:r>
-      <w:proofErr w:type="spellEnd"/>
-      <w:r>
-        <w:t>."</w:t>
-      </w:r>
-      <w:proofErr w:type="gramStart"/>
-      <w:r>
-        <w:t>);</w:t>
-      </w:r>
-      <w:proofErr w:type="gramEnd"/>
-    </w:p>
-    <w:p>
-      <w:r>
-        <w:t>        }</w:t>
-      </w:r>
-    </w:p>
-    <w:p>
-      <w:r>
-        <w:t>    }</w:t>
-      </w:r>
-    </w:p>
-    <w:p>
-      <w:r>
-        <w:t>}</w:t>
-      </w:r>
-    </w:p>
-    <w:p/>
-    <w:p/>
+        <w:t>Output:</w:t>
+      </w:r>
+    </w:p>
+    <w:p>
+      <w:r>
+        <w:rPr>
+          <w:b/>
+          <w:bCs/>
+          <w:u w:val="single"/>
+          <w:lang w:val="en-US"/>
+        </w:rPr>
+        <w:br/>
+      </w:r>
+      <w:r>
+        <w:rPr>
+          <w:u w:val="single"/>
+        </w:rPr>
+        <w:drawing>
+          <wp:inline distT="0" distB="0" distL="0" distR="0" wp14:anchorId="33EEFE08" wp14:editId="6A25EDAE">
+            <wp:extent cx="5731510" cy="3223895"/>
+            <wp:effectExtent l="0" t="0" r="2540" b="0"/>
+            <wp:docPr id="1753709215" name="Picture 1" descr="A screen shot of a computer program&#10;&#10;AI-generated content may be incorrect."/>
+            <wp:cNvGraphicFramePr>
+              <a:graphicFrameLocks xmlns:a="http://schemas.openxmlformats.org/drawingml/2006/main" noChangeAspect="1"/>
+            </wp:cNvGraphicFramePr>
+            <a:graphic xmlns:a="http://schemas.openxmlformats.org/drawingml/2006/main">
+              <a:graphicData uri="http://schemas.openxmlformats.org/drawingml/2006/picture">
+                <pic:pic xmlns:pic="http://schemas.openxmlformats.org/drawingml/2006/picture">
+                  <pic:nvPicPr>
+                    <pic:cNvPr id="1753709215" name="Picture 1" descr="A screen shot of a computer program&#10;&#10;AI-generated content may be incorrect."/>
+                    <pic:cNvPicPr/>
+                  </pic:nvPicPr>
+                  <pic:blipFill>
+                    <a:blip r:embed="rId7"/>
+                    <a:stretch>
+                      <a:fillRect/>
+                    </a:stretch>
+                  </pic:blipFill>
+                  <pic:spPr>
+                    <a:xfrm>
+                      <a:off x="0" y="0"/>
+                      <a:ext cx="5731510" cy="3223895"/>
+                    </a:xfrm>
+                    <a:prstGeom prst="rect">
+                      <a:avLst/>
+                    </a:prstGeom>
+                  </pic:spPr>
+                </pic:pic>
+              </a:graphicData>
+            </a:graphic>
+          </wp:inline>
+        </w:drawing>
+      </w:r>
+    </w:p>
     <w:sectPr>
       <w:pgSz w:w="11906" w:h="16838"/>
       <w:pgMar w:top="1440" w:right="1440" w:bottom="1440" w:left="1440" w:header="708" w:footer="708" w:gutter="0"/>
@@ -407,6 +1189,156 @@
     </w:sectPr>
   </w:body>
 </w:document>
+</file>
+
+<file path=word/numbering.xml><?xml version="1.0" encoding="utf-8"?>
+<w:numbering xmlns:wpc="http://schemas.microsoft.com/office/word/2010/wordprocessingCanvas" xmlns:cx="http://schemas.microsoft.com/office/drawing/2014/chartex" xmlns:cx1="http://schemas.microsoft.com/office/drawing/2015/9/8/chartex" xmlns:cx2="http://schemas.microsoft.com/office/drawing/2015/10/21/chartex" xmlns:cx3="http://schemas.microsoft.com/office/drawing/2016/5/9/chartex" xmlns:cx4="http://schemas.microsoft.com/office/drawing/2016/5/10/chartex" xmlns:cx5="http://schemas.microsoft.com/office/drawing/2016/5/11/chartex" xmlns:cx6="http://schemas.microsoft.com/office/drawing/2016/5/12/chartex" xmlns:cx7="http://schemas.microsoft.com/office/drawing/2016/5/13/chartex" xmlns:cx8="http://schemas.microsoft.com/office/drawing/2016/5/14/chartex" xmlns:mc="http://schemas.openxmlformats.org/markup-compatibility/2006" xmlns:aink="http://schemas.microsoft.com/office/drawing/2016/ink" xmlns:am3d="http://schemas.microsoft.com/office/drawing/2017/model3d" xmlns:o="urn:schemas-microsoft-com:office:office" xmlns:oel="http://schemas.microsoft.com/office/2019/extlst" xmlns:r="http://schemas.openxmlformats.org/officeDocument/2006/relationships" xmlns:m="http://schemas.openxmlformats.org/officeDocument/2006/math" xmlns:v="urn:schemas-microsoft-com:vml" xmlns:wp14="http://schemas.microsoft.com/office/word/2010/wordprocessingDrawing" xmlns:wp="http://schemas.openxmlformats.org/drawingml/2006/wordprocessingDrawing" xmlns:w10="urn:schemas-microsoft-com:office:word" xmlns:w="http://schemas.openxmlformats.org/wordprocessingml/2006/main" xmlns:w14="http://schemas.microsoft.com/office/word/2010/wordml" xmlns:w15="http://schemas.microsoft.com/office/word/2012/wordml" xmlns:w16cex="http://schemas.microsoft.com/office/word/2018/wordml/cex" xmlns:w16cid="http://schemas.microsoft.com/office/word/2016/wordml/cid" xmlns:w16="http://schemas.microsoft.com/office/word/2018/wordml" xmlns:w16du="http://schemas.microsoft.com/office/word/2023/wordml/word16du" xmlns:w16sdtdh="http://schemas.microsoft.com/office/word/2020/wordml/sdtdatahash" xmlns:w16sdtfl="http://schemas.microsoft.com/office/word/2024/wordml/sdtformatlock" xmlns:w16se="http://schemas.microsoft.com/office/word/2015/wordml/symex" xmlns:wpg="http://schemas.microsoft.com/office/word/2010/wordprocessingGroup" xmlns:wpi="http://schemas.microsoft.com/office/word/2010/wordprocessingInk" xmlns:wne="http://schemas.microsoft.com/office/word/2006/wordml" xmlns:wps="http://schemas.microsoft.com/office/word/2010/wordprocessingShape" mc:Ignorable="w14 w15 w16se w16cid w16 w16cex w16sdtdh w16sdtfl w16du wp14">
+  <w:abstractNum w:abstractNumId="0" w15:restartNumberingAfterBreak="0">
+    <w:nsid w:val="159642E9"/>
+    <w:multiLevelType w:val="multilevel"/>
+    <w:tmpl w:val="27BEF35A"/>
+    <w:lvl w:ilvl="0">
+      <w:start w:val="1"/>
+      <w:numFmt w:val="decimal"/>
+      <w:lvlText w:val="%1."/>
+      <w:lvlJc w:val="left"/>
+      <w:pPr>
+        <w:tabs>
+          <w:tab w:val="num" w:pos="720"/>
+        </w:tabs>
+        <w:ind w:left="720" w:hanging="360"/>
+      </w:pPr>
+    </w:lvl>
+    <w:lvl w:ilvl="1">
+      <w:start w:val="1"/>
+      <w:numFmt w:val="bullet"/>
+      <w:lvlText w:val="o"/>
+      <w:lvlJc w:val="left"/>
+      <w:pPr>
+        <w:tabs>
+          <w:tab w:val="num" w:pos="1440"/>
+        </w:tabs>
+        <w:ind w:left="1440" w:hanging="360"/>
+      </w:pPr>
+      <w:rPr>
+        <w:rFonts w:ascii="Courier New" w:hAnsi="Courier New" w:cs="Times New Roman" w:hint="default"/>
+        <w:sz w:val="20"/>
+      </w:rPr>
+    </w:lvl>
+    <w:lvl w:ilvl="2">
+      <w:start w:val="1"/>
+      <w:numFmt w:val="decimal"/>
+      <w:lvlText w:val="%3."/>
+      <w:lvlJc w:val="left"/>
+      <w:pPr>
+        <w:tabs>
+          <w:tab w:val="num" w:pos="2160"/>
+        </w:tabs>
+        <w:ind w:left="2160" w:hanging="360"/>
+      </w:pPr>
+    </w:lvl>
+    <w:lvl w:ilvl="3">
+      <w:start w:val="1"/>
+      <w:numFmt w:val="decimal"/>
+      <w:lvlText w:val="%4."/>
+      <w:lvlJc w:val="left"/>
+      <w:pPr>
+        <w:tabs>
+          <w:tab w:val="num" w:pos="2880"/>
+        </w:tabs>
+        <w:ind w:left="2880" w:hanging="360"/>
+      </w:pPr>
+    </w:lvl>
+    <w:lvl w:ilvl="4">
+      <w:start w:val="1"/>
+      <w:numFmt w:val="decimal"/>
+      <w:lvlText w:val="%5."/>
+      <w:lvlJc w:val="left"/>
+      <w:pPr>
+        <w:tabs>
+          <w:tab w:val="num" w:pos="3600"/>
+        </w:tabs>
+        <w:ind w:left="3600" w:hanging="360"/>
+      </w:pPr>
+    </w:lvl>
+    <w:lvl w:ilvl="5">
+      <w:start w:val="1"/>
+      <w:numFmt w:val="decimal"/>
+      <w:lvlText w:val="%6."/>
+      <w:lvlJc w:val="left"/>
+      <w:pPr>
+        <w:tabs>
+          <w:tab w:val="num" w:pos="4320"/>
+        </w:tabs>
+        <w:ind w:left="4320" w:hanging="360"/>
+      </w:pPr>
+    </w:lvl>
+    <w:lvl w:ilvl="6">
+      <w:start w:val="1"/>
+      <w:numFmt w:val="decimal"/>
+      <w:lvlText w:val="%7."/>
+      <w:lvlJc w:val="left"/>
+      <w:pPr>
+        <w:tabs>
+          <w:tab w:val="num" w:pos="5040"/>
+        </w:tabs>
+        <w:ind w:left="5040" w:hanging="360"/>
+      </w:pPr>
+    </w:lvl>
+    <w:lvl w:ilvl="7">
+      <w:start w:val="1"/>
+      <w:numFmt w:val="decimal"/>
+      <w:lvlText w:val="%8."/>
+      <w:lvlJc w:val="left"/>
+      <w:pPr>
+        <w:tabs>
+          <w:tab w:val="num" w:pos="5760"/>
+        </w:tabs>
+        <w:ind w:left="5760" w:hanging="360"/>
+      </w:pPr>
+    </w:lvl>
+    <w:lvl w:ilvl="8">
+      <w:start w:val="1"/>
+      <w:numFmt w:val="decimal"/>
+      <w:lvlText w:val="%9."/>
+      <w:lvlJc w:val="left"/>
+      <w:pPr>
+        <w:tabs>
+          <w:tab w:val="num" w:pos="6480"/>
+        </w:tabs>
+        <w:ind w:left="6480" w:hanging="360"/>
+      </w:pPr>
+    </w:lvl>
+  </w:abstractNum>
+  <w:num w:numId="1" w16cid:durableId="1734427244">
+    <w:abstractNumId w:val="0"/>
+    <w:lvlOverride w:ilvl="0">
+      <w:startOverride w:val="1"/>
+    </w:lvlOverride>
+    <w:lvlOverride w:ilvl="1"/>
+    <w:lvlOverride w:ilvl="2">
+      <w:startOverride w:val="1"/>
+    </w:lvlOverride>
+    <w:lvlOverride w:ilvl="3">
+      <w:startOverride w:val="1"/>
+    </w:lvlOverride>
+    <w:lvlOverride w:ilvl="4">
+      <w:startOverride w:val="1"/>
+    </w:lvlOverride>
+    <w:lvlOverride w:ilvl="5">
+      <w:startOverride w:val="1"/>
+    </w:lvlOverride>
+    <w:lvlOverride w:ilvl="6">
+      <w:startOverride w:val="1"/>
+    </w:lvlOverride>
+    <w:lvlOverride w:ilvl="7">
+      <w:startOverride w:val="1"/>
+    </w:lvlOverride>
+    <w:lvlOverride w:ilvl="8">
+      <w:startOverride w:val="1"/>
+    </w:lvlOverride>
+  </w:num>
+</w:numbering>
 </file>
 
 <file path=word/styles.xml><?xml version="1.0" encoding="utf-8"?>
@@ -1641,4 +2573,16 @@
     </a:ext>
   </a:extLst>
 </a:theme>
+</file>
+
+<file path=customXml/item1.xml><?xml version="1.0" encoding="utf-8"?>
+<b:Sources xmlns:b="http://schemas.openxmlformats.org/officeDocument/2006/bibliography" xmlns="http://schemas.openxmlformats.org/officeDocument/2006/bibliography" SelectedStyle="\APASixthEditionOfficeOnline.xsl" StyleName="APA" Version="6"/>
+</file>
+
+<file path=customXml/itemProps1.xml><?xml version="1.0" encoding="utf-8"?>
+<ds:datastoreItem xmlns:ds="http://schemas.openxmlformats.org/officeDocument/2006/customXml" ds:itemID="{E7201CD2-D987-417D-B5E0-72C4D6E5C672}">
+  <ds:schemaRefs>
+    <ds:schemaRef ds:uri="http://schemas.openxmlformats.org/officeDocument/2006/bibliography"/>
+  </ds:schemaRefs>
+</ds:datastoreItem>
 </file>
</xml_diff>